<commit_message>
Update report and report sources
</commit_message>
<xml_diff>
--- a/doc/Explanation note.docx
+++ b/doc/Explanation note.docx
@@ -1512,7 +1512,12 @@
       <w:pPr>
         <w:pStyle w:val="ad"/>
         <w:sectPr>
-          <w:headerReference w:type="default" r:id="rId8"/>
+          <w:headerReference w:type="even" r:id="rId8"/>
+          <w:headerReference w:type="default" r:id="rId9"/>
+          <w:footerReference w:type="even" r:id="rId10"/>
+          <w:footerReference w:type="default" r:id="rId11"/>
+          <w:headerReference w:type="first" r:id="rId12"/>
+          <w:footerReference w:type="first" r:id="rId13"/>
           <w:pgSz w:w="11906" w:h="16838" w:code="9"/>
           <w:pgMar w:top="1134" w:right="680" w:bottom="1134" w:left="1418" w:header="568" w:footer="1538" w:gutter="0"/>
           <w:cols w:space="708"/>
@@ -1530,9 +1535,9 @@
           <w:lang w:val="ru-RU"/>
         </w:rPr>
       </w:pPr>
-      <w:bookmarkStart w:id="2" w:name="_Toc8589350"/>
-      <w:bookmarkStart w:id="3" w:name="_Toc8589397"/>
-      <w:bookmarkStart w:id="4" w:name="_Toc9347336"/>
+      <w:bookmarkStart w:id="4" w:name="_Toc8589350"/>
+      <w:bookmarkStart w:id="5" w:name="_Toc8589397"/>
+      <w:bookmarkStart w:id="6" w:name="_Toc9347336"/>
       <w:r>
         <w:rPr>
           <w:lang w:val="ru-RU"/>
@@ -1540,9 +1545,9 @@
         <w:lastRenderedPageBreak/>
         <w:t>Введение</w:t>
       </w:r>
-      <w:bookmarkEnd w:id="2"/>
-      <w:bookmarkEnd w:id="3"/>
       <w:bookmarkEnd w:id="4"/>
+      <w:bookmarkEnd w:id="5"/>
+      <w:bookmarkEnd w:id="6"/>
     </w:p>
     <w:p>
       <w:pPr>
@@ -1833,7 +1838,7 @@
           <w:lang w:val="ru-RU"/>
         </w:rPr>
       </w:pPr>
-      <w:bookmarkStart w:id="5" w:name="_Toc9347337"/>
+      <w:bookmarkStart w:id="7" w:name="_Toc9347337"/>
       <w:r>
         <w:rPr>
           <w:lang w:val="ru-RU"/>
@@ -1841,7 +1846,7 @@
         <w:lastRenderedPageBreak/>
         <w:t>АНАлиз исходных данных и постановка задач</w:t>
       </w:r>
-      <w:bookmarkEnd w:id="5"/>
+      <w:bookmarkEnd w:id="7"/>
     </w:p>
     <w:p>
       <w:pPr>
@@ -1864,14 +1869,14 @@
           <w:lang w:val="ru-RU"/>
         </w:rPr>
       </w:pPr>
-      <w:bookmarkStart w:id="6" w:name="_Toc9347338"/>
+      <w:bookmarkStart w:id="8" w:name="_Toc9347338"/>
       <w:r>
         <w:rPr>
           <w:lang w:val="ru-RU"/>
         </w:rPr>
         <w:t>Описание предметной области</w:t>
       </w:r>
-      <w:bookmarkEnd w:id="6"/>
+      <w:bookmarkEnd w:id="8"/>
     </w:p>
     <w:p>
       <w:pPr>
@@ -2454,7 +2459,7 @@
       <w:pPr>
         <w:pStyle w:val="2"/>
       </w:pPr>
-      <w:bookmarkStart w:id="7" w:name="_Toc9347339"/>
+      <w:bookmarkStart w:id="9" w:name="_Toc9347339"/>
       <w:r>
         <w:rPr>
           <w:lang w:val="ru-RU"/>
@@ -2470,7 +2475,7 @@
         </w:rPr>
         <w:t>аналогов и прототипов</w:t>
       </w:r>
-      <w:bookmarkEnd w:id="7"/>
+      <w:bookmarkEnd w:id="9"/>
     </w:p>
     <w:p>
       <w:pPr>
@@ -2638,7 +2643,7 @@
                     <pic:cNvPicPr/>
                   </pic:nvPicPr>
                   <pic:blipFill>
-                    <a:blip r:embed="rId9"/>
+                    <a:blip r:embed="rId14"/>
                     <a:stretch>
                       <a:fillRect/>
                     </a:stretch>
@@ -2831,7 +2836,7 @@
                     <pic:cNvPicPr/>
                   </pic:nvPicPr>
                   <pic:blipFill rotWithShape="1">
-                    <a:blip r:embed="rId10"/>
+                    <a:blip r:embed="rId15"/>
                     <a:srcRect b="8070"/>
                     <a:stretch/>
                   </pic:blipFill>
@@ -2874,52 +2879,12 @@
           <w:lang w:val="ru-RU"/>
         </w:rPr>
       </w:pPr>
-      <w:bookmarkStart w:id="8" w:name="_Toc9347340"/>
+      <w:bookmarkStart w:id="10" w:name="_Toc9347340"/>
       <w:r>
         <w:rPr>
           <w:lang w:val="ru-RU"/>
         </w:rPr>
         <w:t>Постановка задачи проектирования</w:t>
-      </w:r>
-      <w:bookmarkEnd w:id="8"/>
-    </w:p>
-    <w:p>
-      <w:pPr>
-        <w:pStyle w:val="ad"/>
-      </w:pPr>
-      <w:r>
-        <w:t>При проектирование программного продукта важно определить приоритетные задачи, невыполнение которых станет критической ошибкой в проектировании. Так же стоит выбрать средства дл</w:t>
-      </w:r>
-      <w:bookmarkStart w:id="9" w:name="_GoBack"/>
-      <w:bookmarkEnd w:id="9"/>
-      <w:r>
-        <w:t xml:space="preserve">я раз </w:t>
-      </w:r>
-    </w:p>
-    <w:p>
-      <w:pPr>
-        <w:pStyle w:val="ad"/>
-      </w:pPr>
-    </w:p>
-    <w:p>
-      <w:pPr>
-        <w:pStyle w:val="ad"/>
-      </w:pPr>
-    </w:p>
-    <w:p>
-      <w:pPr>
-        <w:pStyle w:val="1"/>
-        <w:rPr>
-          <w:lang w:val="ru-RU"/>
-        </w:rPr>
-      </w:pPr>
-      <w:bookmarkStart w:id="10" w:name="_Toc9347341"/>
-      <w:r>
-        <w:rPr>
-          <w:lang w:val="ru-RU"/>
-        </w:rPr>
-        <w:lastRenderedPageBreak/>
-        <w:t>Проектирование программного обеспечения</w:t>
       </w:r>
       <w:bookmarkEnd w:id="10"/>
     </w:p>
@@ -2927,36 +2892,34 @@
       <w:pPr>
         <w:pStyle w:val="ad"/>
       </w:pPr>
-      <w:proofErr w:type="spellStart"/>
-      <w:r>
-        <w:t>Патамушта</w:t>
-      </w:r>
-      <w:proofErr w:type="spellEnd"/>
-      <w:r>
-        <w:t xml:space="preserve"> так </w:t>
-      </w:r>
-      <w:proofErr w:type="spellStart"/>
-      <w:r>
-        <w:t>нада</w:t>
-      </w:r>
-      <w:proofErr w:type="spellEnd"/>
-      <w:r>
-        <w:t>!</w:t>
+      <w:r>
+        <w:t xml:space="preserve">При проектирование программного продукта важно определить приоритетные задачи, невыполнение которых станет критической ошибкой в проектировании. Так же стоит выбрать средства для раз </w:t>
       </w:r>
     </w:p>
     <w:p>
       <w:pPr>
-        <w:pStyle w:val="2"/>
+        <w:pStyle w:val="ad"/>
+      </w:pPr>
+    </w:p>
+    <w:p>
+      <w:pPr>
+        <w:pStyle w:val="ad"/>
+      </w:pPr>
+    </w:p>
+    <w:p>
+      <w:pPr>
+        <w:pStyle w:val="1"/>
         <w:rPr>
           <w:lang w:val="ru-RU"/>
         </w:rPr>
       </w:pPr>
-      <w:bookmarkStart w:id="11" w:name="_Toc9347342"/>
+      <w:bookmarkStart w:id="11" w:name="_Toc9347341"/>
       <w:r>
         <w:rPr>
           <w:lang w:val="ru-RU"/>
         </w:rPr>
-        <w:t>Функциональная структура</w:t>
+        <w:lastRenderedPageBreak/>
+        <w:t>Проектирование программного обеспечения</w:t>
       </w:r>
       <w:bookmarkEnd w:id="11"/>
     </w:p>
@@ -2964,20 +2927,21 @@
       <w:pPr>
         <w:pStyle w:val="ad"/>
       </w:pPr>
-      <w:r>
-        <w:t xml:space="preserve">Собрать </w:t>
-      </w:r>
-      <w:r>
-        <w:rPr>
-          <w:lang w:val="en-US"/>
-        </w:rPr>
-        <w:t>DFD</w:t>
-      </w:r>
-      <w:r>
-        <w:t xml:space="preserve"> </w:t>
-      </w:r>
-      <w:r>
-        <w:t>и расписать потоки данных</w:t>
+      <w:proofErr w:type="spellStart"/>
+      <w:r>
+        <w:t>Патамушта</w:t>
+      </w:r>
+      <w:proofErr w:type="spellEnd"/>
+      <w:r>
+        <w:t xml:space="preserve"> так </w:t>
+      </w:r>
+      <w:proofErr w:type="spellStart"/>
+      <w:r>
+        <w:t>нада</w:t>
+      </w:r>
+      <w:proofErr w:type="spellEnd"/>
+      <w:r>
+        <w:t>!</w:t>
       </w:r>
     </w:p>
     <w:p>
@@ -2987,12 +2951,12 @@
           <w:lang w:val="ru-RU"/>
         </w:rPr>
       </w:pPr>
-      <w:bookmarkStart w:id="12" w:name="_Toc9347343"/>
+      <w:bookmarkStart w:id="12" w:name="_Toc9347342"/>
       <w:r>
         <w:rPr>
           <w:lang w:val="ru-RU"/>
         </w:rPr>
-        <w:t>Варианты использования</w:t>
+        <w:t>Функциональная структура</w:t>
       </w:r>
       <w:bookmarkEnd w:id="12"/>
     </w:p>
@@ -3007,22 +2971,13 @@
         <w:rPr>
           <w:lang w:val="en-US"/>
         </w:rPr>
-        <w:t>Use</w:t>
+        <w:t>DFD</w:t>
       </w:r>
       <w:r>
         <w:t xml:space="preserve"> </w:t>
       </w:r>
       <w:r>
-        <w:rPr>
-          <w:lang w:val="en-US"/>
-        </w:rPr>
-        <w:t>case</w:t>
-      </w:r>
-      <w:r>
-        <w:t xml:space="preserve"> </w:t>
-      </w:r>
-      <w:r>
-        <w:t>и расписать зависимости между процессами</w:t>
+        <w:t>и расписать потоки данных</w:t>
       </w:r>
     </w:p>
     <w:p>
@@ -3032,12 +2987,12 @@
           <w:lang w:val="ru-RU"/>
         </w:rPr>
       </w:pPr>
-      <w:bookmarkStart w:id="13" w:name="_Toc9347344"/>
+      <w:bookmarkStart w:id="13" w:name="_Toc9347343"/>
       <w:r>
         <w:rPr>
           <w:lang w:val="ru-RU"/>
         </w:rPr>
-        <w:t>Описание динамики функционирования</w:t>
+        <w:t>Варианты использования</w:t>
       </w:r>
       <w:bookmarkEnd w:id="13"/>
     </w:p>
@@ -3048,24 +3003,26 @@
       <w:r>
         <w:t xml:space="preserve">Собрать </w:t>
       </w:r>
-      <w:proofErr w:type="spellStart"/>
-      <w:r>
-        <w:t>State</w:t>
-      </w:r>
-      <w:proofErr w:type="spellEnd"/>
+      <w:r>
+        <w:rPr>
+          <w:lang w:val="en-US"/>
+        </w:rPr>
+        <w:t>Use</w:t>
+      </w:r>
       <w:r>
         <w:t xml:space="preserve"> </w:t>
       </w:r>
-      <w:proofErr w:type="spellStart"/>
-      <w:r>
-        <w:t>Machine</w:t>
-      </w:r>
-      <w:proofErr w:type="spellEnd"/>
+      <w:r>
+        <w:rPr>
+          <w:lang w:val="en-US"/>
+        </w:rPr>
+        <w:t>case</w:t>
+      </w:r>
       <w:r>
         <w:t xml:space="preserve"> </w:t>
       </w:r>
       <w:r>
-        <w:t>и расписать все состояния</w:t>
+        <w:t>и расписать зависимости между процессами</w:t>
       </w:r>
     </w:p>
     <w:p>
@@ -3075,12 +3032,12 @@
           <w:lang w:val="ru-RU"/>
         </w:rPr>
       </w:pPr>
-      <w:bookmarkStart w:id="14" w:name="_Toc9347345"/>
+      <w:bookmarkStart w:id="14" w:name="_Toc9347344"/>
       <w:r>
         <w:rPr>
           <w:lang w:val="ru-RU"/>
         </w:rPr>
-        <w:t>Описание архитектуры</w:t>
+        <w:t>Описание динамики функционирования</w:t>
       </w:r>
       <w:bookmarkEnd w:id="14"/>
     </w:p>
@@ -3089,54 +3046,41 @@
         <w:pStyle w:val="ad"/>
       </w:pPr>
       <w:r>
-        <w:t>Архитектура конечного программного продукта должна, в первую очередь должна быть масштабируемой для ускоренного внедрения дополнительных компонентов. Для достижения поставленной цели систему стоит разбить на функциональные модули, которые будут независимы друг от друга.</w:t>
+        <w:t xml:space="preserve">Собрать </w:t>
+      </w:r>
+      <w:proofErr w:type="spellStart"/>
+      <w:r>
+        <w:t>State</w:t>
+      </w:r>
+      <w:proofErr w:type="spellEnd"/>
+      <w:r>
+        <w:t xml:space="preserve"> </w:t>
+      </w:r>
+      <w:proofErr w:type="spellStart"/>
+      <w:r>
+        <w:t>Machine</w:t>
+      </w:r>
+      <w:proofErr w:type="spellEnd"/>
+      <w:r>
+        <w:t xml:space="preserve"> </w:t>
+      </w:r>
+      <w:r>
+        <w:t>и расписать все состояния</w:t>
       </w:r>
     </w:p>
     <w:p>
       <w:pPr>
-        <w:pStyle w:val="ad"/>
-      </w:pPr>
-      <w:r>
-        <w:t>ТУТ БУДЕТ ДИАГРАММА СТРУКТУРЫ ПРОГРАММА</w:t>
-      </w:r>
-    </w:p>
-    <w:p>
-      <w:pPr>
-        <w:pStyle w:val="ad"/>
-      </w:pPr>
-      <w:r>
-        <w:t xml:space="preserve">Описание </w:t>
-      </w:r>
-      <w:proofErr w:type="spellStart"/>
-      <w:r>
-        <w:t>диграммы</w:t>
-      </w:r>
-      <w:proofErr w:type="spellEnd"/>
-      <w:r>
-        <w:t xml:space="preserve"> активностей…</w:t>
-      </w:r>
-    </w:p>
-    <w:p>
-      <w:pPr>
-        <w:pStyle w:val="ad"/>
-      </w:pPr>
-      <w:r>
-        <w:t>А ТУТ БУДЕТ ДИАГРАММА АКТИВНОСТЕЙ</w:t>
-      </w:r>
-    </w:p>
-    <w:p>
-      <w:pPr>
         <w:pStyle w:val="2"/>
         <w:rPr>
           <w:lang w:val="ru-RU"/>
         </w:rPr>
       </w:pPr>
-      <w:bookmarkStart w:id="15" w:name="_Toc9347346"/>
+      <w:bookmarkStart w:id="15" w:name="_Toc9347345"/>
       <w:r>
         <w:rPr>
           <w:lang w:val="ru-RU"/>
         </w:rPr>
-        <w:t>Архитектурное моделирование</w:t>
+        <w:t>Описание архитектуры</w:t>
       </w:r>
       <w:bookmarkEnd w:id="15"/>
     </w:p>
@@ -3145,7 +3089,7 @@
         <w:pStyle w:val="ad"/>
       </w:pPr>
       <w:r>
-        <w:t>Описание основных классов и интерфейсов</w:t>
+        <w:t>Архитектура конечного программного продукта должна, в первую очередь должна быть масштабируемой для ускоренного внедрения дополнительных компонентов. Для достижения поставленной цели систему стоит разбить на функциональные модули, которые будут независимы друг от друга.</w:t>
       </w:r>
     </w:p>
     <w:p>
@@ -3153,7 +3097,7 @@
         <w:pStyle w:val="ad"/>
       </w:pPr>
       <w:r>
-        <w:t xml:space="preserve">Описание интерфейса и классов камеры. Описание интерфейса и классов сцены рендеринга. Описание интерфейса и классов компилятора. Описание классов редактора. </w:t>
+        <w:t>ТУТ БУДЕТ ДИАГРАММА СТРУКТУРЫ ПРОГРАММА</w:t>
       </w:r>
     </w:p>
     <w:p>
@@ -3161,7 +3105,15 @@
         <w:pStyle w:val="ad"/>
       </w:pPr>
       <w:r>
-        <w:t>Ссылка на диаграмму классов ()</w:t>
+        <w:t xml:space="preserve">Описание </w:t>
+      </w:r>
+      <w:proofErr w:type="spellStart"/>
+      <w:r>
+        <w:t>диграммы</w:t>
+      </w:r>
+      <w:proofErr w:type="spellEnd"/>
+      <w:r>
+        <w:t xml:space="preserve"> активностей…</w:t>
       </w:r>
     </w:p>
     <w:p>
@@ -3169,70 +3121,22 @@
         <w:pStyle w:val="ad"/>
       </w:pPr>
       <w:r>
-        <w:t>…</w:t>
+        <w:t>А ТУТ БУДЕТ ДИАГРАММА АКТИВНОСТЕЙ</w:t>
       </w:r>
     </w:p>
     <w:p>
       <w:pPr>
-        <w:pStyle w:val="ad"/>
-      </w:pPr>
-      <w:r>
-        <w:t xml:space="preserve">Готовое программное обеспечение, перед началом использования, необходимо установить на персональном компьютере. В качестве операционной системы могут быть выбраны: </w:t>
-      </w:r>
-      <w:r>
-        <w:rPr>
-          <w:lang w:val="en-US"/>
-        </w:rPr>
-        <w:t>Windows</w:t>
-      </w:r>
-      <w:r>
-        <w:t xml:space="preserve">, </w:t>
-      </w:r>
-      <w:r>
-        <w:rPr>
-          <w:lang w:val="en-US"/>
-        </w:rPr>
-        <w:t>Linux</w:t>
-      </w:r>
-      <w:r>
-        <w:t xml:space="preserve">, </w:t>
-      </w:r>
-      <w:r>
-        <w:rPr>
-          <w:lang w:val="en-US"/>
-        </w:rPr>
-        <w:t>Mac</w:t>
-      </w:r>
-      <w:r>
-        <w:t xml:space="preserve"> </w:t>
-      </w:r>
-      <w:r>
-        <w:rPr>
-          <w:lang w:val="en-US"/>
-        </w:rPr>
-        <w:t>OSX</w:t>
-      </w:r>
-      <w:r>
-        <w:t xml:space="preserve">. </w:t>
-      </w:r>
-      <w:r>
-        <w:t>Компоненты, необходимые для работы системы представлены на рисунке (диаграмма развёртывания).</w:t>
-      </w:r>
-    </w:p>
-    <w:p>
-      <w:pPr>
-        <w:pStyle w:val="1"/>
+        <w:pStyle w:val="2"/>
         <w:rPr>
           <w:lang w:val="ru-RU"/>
         </w:rPr>
       </w:pPr>
-      <w:bookmarkStart w:id="16" w:name="_Toc9347347"/>
+      <w:bookmarkStart w:id="16" w:name="_Toc9347346"/>
       <w:r>
         <w:rPr>
           <w:lang w:val="ru-RU"/>
         </w:rPr>
-        <w:lastRenderedPageBreak/>
-        <w:t>реализация и тестирование</w:t>
+        <w:t>Архитектурное моделирование</w:t>
       </w:r>
       <w:bookmarkEnd w:id="16"/>
     </w:p>
@@ -3241,19 +3145,94 @@
         <w:pStyle w:val="ad"/>
       </w:pPr>
       <w:r>
-        <w:t>После проектирования программного обеспечения начинается процесс его разработки. Разработка программной составляющей программного обеспечения делится на два этапа: программирование и тестирование. Во время программирования программы реализуются все архитектурные решения, заложенные на этапе проектирования. На этапе тестирования выявляются слабые места в программном коде для их дальнейшего исправления. Так же тесты выполняются каждый раз при внесении изменения в программе для проверки на корректность работы того, что ранее работало и проходило тестирование.</w:t>
+        <w:t>Описание основных классов и интерфейсов</w:t>
       </w:r>
     </w:p>
     <w:p>
       <w:pPr>
-        <w:pStyle w:val="2"/>
-      </w:pPr>
-      <w:bookmarkStart w:id="17" w:name="_Toc9347348"/>
-      <w:r>
+        <w:pStyle w:val="ad"/>
+      </w:pPr>
+      <w:r>
+        <w:t xml:space="preserve">Описание интерфейса и классов камеры. Описание интерфейса и классов сцены рендеринга. Описание интерфейса и классов компилятора. Описание классов редактора. </w:t>
+      </w:r>
+    </w:p>
+    <w:p>
+      <w:pPr>
+        <w:pStyle w:val="ad"/>
+      </w:pPr>
+      <w:r>
+        <w:t>Ссылка на диаграмму классов ()</w:t>
+      </w:r>
+    </w:p>
+    <w:p>
+      <w:pPr>
+        <w:pStyle w:val="ad"/>
+      </w:pPr>
+      <w:r>
+        <w:t>…</w:t>
+      </w:r>
+    </w:p>
+    <w:p>
+      <w:pPr>
+        <w:pStyle w:val="ad"/>
+      </w:pPr>
+      <w:r>
+        <w:t xml:space="preserve">Готовое программное обеспечение, перед началом использования, необходимо установить на персональном компьютере. В качестве операционной системы могут быть выбраны: </w:t>
+      </w:r>
+      <w:r>
+        <w:rPr>
+          <w:lang w:val="en-US"/>
+        </w:rPr>
+        <w:t>Windows</w:t>
+      </w:r>
+      <w:r>
+        <w:t xml:space="preserve">, </w:t>
+      </w:r>
+      <w:r>
+        <w:rPr>
+          <w:lang w:val="en-US"/>
+        </w:rPr>
+        <w:t>Linux</w:t>
+      </w:r>
+      <w:r>
+        <w:t xml:space="preserve">, </w:t>
+      </w:r>
+      <w:r>
+        <w:rPr>
+          <w:lang w:val="en-US"/>
+        </w:rPr>
+        <w:t>Mac</w:t>
+      </w:r>
+      <w:r>
+        <w:t xml:space="preserve"> </w:t>
+      </w:r>
+      <w:r>
+        <w:rPr>
+          <w:lang w:val="en-US"/>
+        </w:rPr>
+        <w:t>OSX</w:t>
+      </w:r>
+      <w:r>
+        <w:t xml:space="preserve">. </w:t>
+      </w:r>
+      <w:r>
+        <w:t>Компоненты, необходимые для работы системы представлены на рисунке (диаграмма развёртывания).</w:t>
+      </w:r>
+    </w:p>
+    <w:p>
+      <w:pPr>
+        <w:pStyle w:val="1"/>
         <w:rPr>
           <w:lang w:val="ru-RU"/>
         </w:rPr>
-        <w:t>Реализация программы</w:t>
+      </w:pPr>
+      <w:bookmarkStart w:id="17" w:name="_Toc9347347"/>
+      <w:r>
+        <w:rPr>
+          <w:lang w:val="ru-RU"/>
+        </w:rPr>
+        <w:lastRenderedPageBreak/>
+        <w:t>реализация и тестирование</w:t>
       </w:r>
       <w:bookmarkEnd w:id="17"/>
     </w:p>
@@ -3262,344 +3241,19 @@
         <w:pStyle w:val="ad"/>
       </w:pPr>
       <w:r>
-        <w:t xml:space="preserve">Реализация программы начинается с разработки самого главного компонента программы – графического редактора, с помощью которого будет реализовываться все идеи конечного пользователя. Решить поставленную задачу можно двумя способами: реализация функционала с нуля или использование готового решение. Для ускорения разработки было принято решение выбрать второй вариант, внеся в него все необходимые изменения для получения необходимого результата. Отличным кандидатом является библиотека </w:t>
-      </w:r>
-      <w:proofErr w:type="spellStart"/>
-      <w:r>
-        <w:t>Qt</w:t>
-      </w:r>
-      <w:proofErr w:type="spellEnd"/>
-      <w:r>
-        <w:t xml:space="preserve"> </w:t>
-      </w:r>
-      <w:proofErr w:type="spellStart"/>
-      <w:r>
-        <w:t>Node</w:t>
-      </w:r>
-      <w:proofErr w:type="spellEnd"/>
-      <w:r>
-        <w:t xml:space="preserve"> </w:t>
-      </w:r>
-      <w:proofErr w:type="spellStart"/>
-      <w:r>
-        <w:t>Editor</w:t>
-      </w:r>
-      <w:proofErr w:type="spellEnd"/>
-      <w:r>
-        <w:t xml:space="preserve">, оригинальный исходный код которой </w:t>
-      </w:r>
-      <w:r>
-        <w:t xml:space="preserve">можно </w:t>
-      </w:r>
-      <w:r>
-        <w:t xml:space="preserve">посмотреть в </w:t>
-      </w:r>
-      <w:proofErr w:type="spellStart"/>
-      <w:r>
-        <w:t>репозитории</w:t>
-      </w:r>
-      <w:proofErr w:type="spellEnd"/>
-      <w:r>
-        <w:t xml:space="preserve"> её автора. При работе программы появляется необходимость использовать узлы с переменной моделью – структура узла может изменятся во время работы программы в зависимости от текущей ситуации. Для достижения поставленной задачи был внесён ряд изменений в основных классах библиотеки. Такой решение принято в основном из-з отсутствия возможности масштабировать существующую систему для получения желаемого результата из-за некоторых ограничений самой библиотеки.</w:t>
+        <w:t>После проектирования программного обеспечения начинается процесс его разработки. Разработка программной составляющей программного обеспечения делится на два этапа: программирование и тестирование. Во время программирования программы реализуются все архитектурные решения, заложенные на этапе проектирования. На этапе тестирования выявляются слабые места в программном коде для их дальнейшего исправления. Так же тесты выполняются каждый раз при внесении изменения в программе для проверки на корректность работы того, что ранее работало и проходило тестирование.</w:t>
       </w:r>
     </w:p>
     <w:p>
       <w:pPr>
-        <w:pStyle w:val="ad"/>
-      </w:pPr>
-      <w:r>
-        <w:t>Изменение 1</w:t>
-      </w:r>
-    </w:p>
-    <w:p>
-      <w:pPr>
-        <w:pStyle w:val="ad"/>
-      </w:pPr>
-      <w:r>
-        <w:t>Изменение 2</w:t>
-      </w:r>
-    </w:p>
-    <w:p>
-      <w:pPr>
-        <w:pStyle w:val="ad"/>
-      </w:pPr>
-      <w:r>
-        <w:t>Изменение 3</w:t>
-      </w:r>
-    </w:p>
-    <w:p>
-      <w:pPr>
-        <w:pStyle w:val="ad"/>
-      </w:pPr>
-      <w:r>
-        <w:t>На основе исходных и изменённых компонентов реализуется набор типов данных и узлов, работающих с ними.</w:t>
-      </w:r>
-    </w:p>
-    <w:p>
-      <w:pPr>
-        <w:pStyle w:val="ad"/>
-      </w:pPr>
-      <w:r>
-        <w:t xml:space="preserve">Одним из возможных изменений является возможность </w:t>
-      </w:r>
-      <w:proofErr w:type="spellStart"/>
-      <w:r>
-        <w:t>дропа</w:t>
-      </w:r>
-      <w:proofErr w:type="spellEnd"/>
-      <w:r>
-        <w:t xml:space="preserve"> объектов внутри сцены. Для этого необходимо активировать и переопределить события </w:t>
-      </w:r>
-      <w:proofErr w:type="spellStart"/>
-      <w:r>
-        <w:t>дропа</w:t>
-      </w:r>
-      <w:proofErr w:type="spellEnd"/>
-      <w:r>
-        <w:t xml:space="preserve"> объектов в сцене.</w:t>
-      </w:r>
-    </w:p>
-    <w:p>
-      <w:pPr>
-        <w:pStyle w:val="ad"/>
-      </w:pPr>
-      <w:proofErr w:type="spellStart"/>
-      <w:r>
-        <w:t>Виджет</w:t>
-      </w:r>
-      <w:proofErr w:type="spellEnd"/>
-      <w:r>
-        <w:t xml:space="preserve">, хранящий набор всех узлов для их вставки в редактор представляет из себя </w:t>
-      </w:r>
-      <w:proofErr w:type="spellStart"/>
-      <w:r>
-        <w:t>виджет</w:t>
-      </w:r>
-      <w:proofErr w:type="spellEnd"/>
-      <w:r>
-        <w:t xml:space="preserve"> с панелью для скроллинга содержимого и набором </w:t>
-      </w:r>
-      <w:proofErr w:type="spellStart"/>
-      <w:r>
-        <w:t>подвиджетов</w:t>
-      </w:r>
-      <w:proofErr w:type="spellEnd"/>
-      <w:r>
-        <w:t xml:space="preserve"> внутри. Каждый узел будет представлять из себя </w:t>
-      </w:r>
-      <w:proofErr w:type="spellStart"/>
-      <w:r>
-        <w:t>виджет</w:t>
-      </w:r>
-      <w:proofErr w:type="spellEnd"/>
-      <w:r>
-        <w:t xml:space="preserve">, при клике на котором создаётся </w:t>
-      </w:r>
-      <w:proofErr w:type="spellStart"/>
-      <w:r>
-        <w:rPr>
-          <w:lang w:val="en-US"/>
-        </w:rPr>
-        <w:t>DragAndDrop</w:t>
-      </w:r>
-      <w:proofErr w:type="spellEnd"/>
-      <w:r>
-        <w:t xml:space="preserve"> </w:t>
-      </w:r>
-      <w:r>
-        <w:t xml:space="preserve">объект, предназначенный для перемещения в окно, готовое его принять. </w:t>
-      </w:r>
-    </w:p>
-    <w:p>
-      <w:pPr>
-        <w:pStyle w:val="ad"/>
-      </w:pPr>
-      <w:r>
-        <w:lastRenderedPageBreak/>
-        <w:t xml:space="preserve">Следующим модулем, который будет реализован, является модуль графических сцен. Каждая графическая сцена должна реализовывать интерфейс сцены. Каждая сцена должна представлять из себя </w:t>
-      </w:r>
-      <w:proofErr w:type="spellStart"/>
-      <w:r>
-        <w:t>виджет</w:t>
-      </w:r>
-      <w:proofErr w:type="spellEnd"/>
-      <w:r>
-        <w:t xml:space="preserve">, в котором происходит рендеринг итогового изображения с последующим выводом на экран. Сама же сцена будет управляться </w:t>
-      </w:r>
-      <w:proofErr w:type="spellStart"/>
-      <w:r>
-        <w:t>виджетом</w:t>
-      </w:r>
-      <w:proofErr w:type="spellEnd"/>
-      <w:r>
-        <w:t xml:space="preserve">-контейнером, который будет отвечать за создание </w:t>
-      </w:r>
-      <w:proofErr w:type="spellStart"/>
-      <w:r>
-        <w:t>виджета</w:t>
-      </w:r>
-      <w:proofErr w:type="spellEnd"/>
-      <w:r>
-        <w:t xml:space="preserve"> целевой сцены, а также за управление этой сценой в рамках интерфейса. </w:t>
-      </w:r>
-      <w:r>
-        <w:t xml:space="preserve">Первым </w:t>
-      </w:r>
-      <w:proofErr w:type="spellStart"/>
-      <w:r>
-        <w:t>виджетом</w:t>
-      </w:r>
-      <w:proofErr w:type="spellEnd"/>
-      <w:r>
-        <w:t xml:space="preserve"> сцены будет </w:t>
-      </w:r>
-      <w:proofErr w:type="spellStart"/>
-      <w:r>
-        <w:t>виджет</w:t>
-      </w:r>
-      <w:proofErr w:type="spellEnd"/>
-      <w:r>
-        <w:t xml:space="preserve">, который для рендеринга изображения будет использовать </w:t>
-      </w:r>
-      <w:r>
-        <w:rPr>
-          <w:lang w:val="en-US"/>
-        </w:rPr>
-        <w:t>OpenGL</w:t>
-      </w:r>
-      <w:r>
-        <w:t xml:space="preserve"> </w:t>
-      </w:r>
-      <w:r>
-        <w:rPr>
-          <w:lang w:val="en-US"/>
-        </w:rPr>
-        <w:t>API</w:t>
-      </w:r>
-      <w:r>
-        <w:t>. Одно из решений, которое в него заложено – использование динамической последовательности вызова функций. Это достигается за счёт построения вектора из функторов, которые будут вызываться по порядку</w:t>
-      </w:r>
-      <w:r>
-        <w:t xml:space="preserve"> при каждом</w:t>
-      </w:r>
-      <w:r>
-        <w:t xml:space="preserve"> рендеринге изображения</w:t>
-      </w:r>
-      <w:r>
-        <w:t>.</w:t>
-      </w:r>
-      <w:r>
-        <w:t xml:space="preserve"> Набор функций выбирается в зависимости от конфигурации, которая будет установлена в данном </w:t>
-      </w:r>
-      <w:proofErr w:type="spellStart"/>
-      <w:r>
-        <w:t>виджите</w:t>
-      </w:r>
-      <w:proofErr w:type="spellEnd"/>
-      <w:r>
-        <w:t>.</w:t>
-      </w:r>
-    </w:p>
-    <w:p>
-      <w:pPr>
-        <w:pStyle w:val="ad"/>
-      </w:pPr>
-      <w:r>
-        <w:t xml:space="preserve">Компилятор – модуль, задача которого состоит в том, чтобы получить данные логики из графического редактора и преобразовать их в целевой исходный код шейдера. В рамках этой работы ограничением будет компиляция только </w:t>
-      </w:r>
-      <w:r>
-        <w:rPr>
-          <w:lang w:val="en-US"/>
-        </w:rPr>
-        <w:t>Fragment</w:t>
-      </w:r>
-      <w:r>
-        <w:t xml:space="preserve"> </w:t>
-      </w:r>
-      <w:proofErr w:type="spellStart"/>
-      <w:r>
-        <w:rPr>
-          <w:lang w:val="en-US"/>
-        </w:rPr>
-        <w:t>Shader</w:t>
-      </w:r>
-      <w:proofErr w:type="spellEnd"/>
-      <w:r>
-        <w:t xml:space="preserve"> для доступных целевых </w:t>
-      </w:r>
-      <w:r>
-        <w:rPr>
-          <w:lang w:val="en-US"/>
-        </w:rPr>
-        <w:t>API</w:t>
-      </w:r>
-      <w:r>
-        <w:t xml:space="preserve"> – </w:t>
-      </w:r>
-      <w:r>
-        <w:rPr>
-          <w:lang w:val="en-US"/>
-        </w:rPr>
-        <w:t>DirectX</w:t>
-      </w:r>
-      <w:r>
-        <w:t xml:space="preserve"> </w:t>
-      </w:r>
-      <w:r>
-        <w:t xml:space="preserve">и </w:t>
-      </w:r>
-      <w:r>
-        <w:rPr>
-          <w:lang w:val="en-US"/>
-        </w:rPr>
-        <w:t>OpenGL</w:t>
-      </w:r>
-      <w:r>
-        <w:t>.</w:t>
-      </w:r>
-    </w:p>
-    <w:p>
-      <w:pPr>
-        <w:pStyle w:val="ad"/>
-      </w:pPr>
-      <w:r>
-        <w:t xml:space="preserve">Далее идёт реализация </w:t>
-      </w:r>
-      <w:r>
-        <w:rPr>
-          <w:lang w:val="en-US"/>
-        </w:rPr>
-        <w:t>OGL</w:t>
-      </w:r>
-      <w:r>
-        <w:t xml:space="preserve"> </w:t>
-      </w:r>
-      <w:r>
-        <w:rPr>
-          <w:lang w:val="en-US"/>
-        </w:rPr>
-        <w:t>COMPILE</w:t>
-      </w:r>
-      <w:r>
-        <w:t xml:space="preserve"> </w:t>
-      </w:r>
-      <w:r>
-        <w:t>логики</w:t>
-      </w:r>
-    </w:p>
-    <w:p>
-      <w:pPr>
         <w:pStyle w:val="2"/>
+      </w:pPr>
+      <w:bookmarkStart w:id="18" w:name="_Toc9347348"/>
+      <w:r>
         <w:rPr>
           <w:lang w:val="ru-RU"/>
         </w:rPr>
-      </w:pPr>
-      <w:bookmarkStart w:id="18" w:name="_Toc9347349"/>
-      <w:r>
-        <w:rPr>
-          <w:lang w:val="ru-RU"/>
-        </w:rPr>
-        <w:t>Тестирование программы</w:t>
+        <w:t>Реализация программы</w:t>
       </w:r>
       <w:bookmarkEnd w:id="18"/>
     </w:p>
@@ -3608,23 +3262,344 @@
         <w:pStyle w:val="ad"/>
       </w:pPr>
       <w:r>
-        <w:t>Пока ещё нет тестирования</w:t>
+        <w:t xml:space="preserve">Реализация программы начинается с разработки самого главного компонента программы – графического редактора, с помощью которого будет реализовываться все идеи конечного пользователя. Решить поставленную задачу можно двумя способами: реализация функционала с нуля или использование готового решение. Для ускорения разработки было принято решение выбрать второй вариант, внеся в него все необходимые изменения для получения необходимого результата. Отличным кандидатом является библиотека </w:t>
+      </w:r>
+      <w:proofErr w:type="spellStart"/>
+      <w:r>
+        <w:t>Qt</w:t>
+      </w:r>
+      <w:proofErr w:type="spellEnd"/>
+      <w:r>
+        <w:t xml:space="preserve"> </w:t>
+      </w:r>
+      <w:proofErr w:type="spellStart"/>
+      <w:r>
+        <w:t>Node</w:t>
+      </w:r>
+      <w:proofErr w:type="spellEnd"/>
+      <w:r>
+        <w:t xml:space="preserve"> </w:t>
+      </w:r>
+      <w:proofErr w:type="spellStart"/>
+      <w:r>
+        <w:t>Editor</w:t>
+      </w:r>
+      <w:proofErr w:type="spellEnd"/>
+      <w:r>
+        <w:t xml:space="preserve">, оригинальный исходный код которой </w:t>
+      </w:r>
+      <w:r>
+        <w:t xml:space="preserve">можно </w:t>
+      </w:r>
+      <w:r>
+        <w:t xml:space="preserve">посмотреть в </w:t>
+      </w:r>
+      <w:proofErr w:type="spellStart"/>
+      <w:r>
+        <w:t>репозитории</w:t>
+      </w:r>
+      <w:proofErr w:type="spellEnd"/>
+      <w:r>
+        <w:t xml:space="preserve"> её автора. При работе программы появляется необходимость использовать узлы с переменной моделью – структура узла может изменятся во время работы программы в зависимости от текущей ситуации. Для достижения поставленной задачи был внесён ряд изменений в основных классах библиотеки. Такой решение принято в основном из-з отсутствия возможности масштабировать существующую систему для получения желаемого результата из-за некоторых ограничений самой библиотеки.</w:t>
       </w:r>
     </w:p>
     <w:p>
       <w:pPr>
-        <w:pStyle w:val="0"/>
+        <w:pStyle w:val="ad"/>
+      </w:pPr>
+      <w:r>
+        <w:t>Изменение 1</w:t>
+      </w:r>
+    </w:p>
+    <w:p>
+      <w:pPr>
+        <w:pStyle w:val="ad"/>
+      </w:pPr>
+      <w:r>
+        <w:t>Изменение 2</w:t>
+      </w:r>
+    </w:p>
+    <w:p>
+      <w:pPr>
+        <w:pStyle w:val="ad"/>
+      </w:pPr>
+      <w:r>
+        <w:t>Изменение 3</w:t>
+      </w:r>
+    </w:p>
+    <w:p>
+      <w:pPr>
+        <w:pStyle w:val="ad"/>
+      </w:pPr>
+      <w:r>
+        <w:t>На основе исходных и изменённых компонентов реализуется набор типов данных и узлов, работающих с ними.</w:t>
+      </w:r>
+    </w:p>
+    <w:p>
+      <w:pPr>
+        <w:pStyle w:val="ad"/>
+      </w:pPr>
+      <w:r>
+        <w:t xml:space="preserve">Одним из возможных изменений является возможность </w:t>
+      </w:r>
+      <w:proofErr w:type="spellStart"/>
+      <w:r>
+        <w:t>дропа</w:t>
+      </w:r>
+      <w:proofErr w:type="spellEnd"/>
+      <w:r>
+        <w:t xml:space="preserve"> объектов внутри сцены. Для этого необходимо активировать и переопределить события </w:t>
+      </w:r>
+      <w:proofErr w:type="spellStart"/>
+      <w:r>
+        <w:t>дропа</w:t>
+      </w:r>
+      <w:proofErr w:type="spellEnd"/>
+      <w:r>
+        <w:t xml:space="preserve"> объектов в сцене.</w:t>
+      </w:r>
+    </w:p>
+    <w:p>
+      <w:pPr>
+        <w:pStyle w:val="ad"/>
+      </w:pPr>
+      <w:proofErr w:type="spellStart"/>
+      <w:r>
+        <w:t>Виджет</w:t>
+      </w:r>
+      <w:proofErr w:type="spellEnd"/>
+      <w:r>
+        <w:t xml:space="preserve">, хранящий набор всех узлов для их вставки в редактор представляет из себя </w:t>
+      </w:r>
+      <w:proofErr w:type="spellStart"/>
+      <w:r>
+        <w:t>виджет</w:t>
+      </w:r>
+      <w:proofErr w:type="spellEnd"/>
+      <w:r>
+        <w:t xml:space="preserve"> с панелью для скроллинга содержимого и набором </w:t>
+      </w:r>
+      <w:proofErr w:type="spellStart"/>
+      <w:r>
+        <w:t>подвиджетов</w:t>
+      </w:r>
+      <w:proofErr w:type="spellEnd"/>
+      <w:r>
+        <w:t xml:space="preserve"> внутри. Каждый узел будет представлять из себя </w:t>
+      </w:r>
+      <w:proofErr w:type="spellStart"/>
+      <w:r>
+        <w:t>виджет</w:t>
+      </w:r>
+      <w:proofErr w:type="spellEnd"/>
+      <w:r>
+        <w:t xml:space="preserve">, при клике на котором создаётся </w:t>
+      </w:r>
+      <w:proofErr w:type="spellStart"/>
+      <w:r>
+        <w:rPr>
+          <w:lang w:val="en-US"/>
+        </w:rPr>
+        <w:t>DragAndDrop</w:t>
+      </w:r>
+      <w:proofErr w:type="spellEnd"/>
+      <w:r>
+        <w:t xml:space="preserve"> </w:t>
+      </w:r>
+      <w:r>
+        <w:t xml:space="preserve">объект, предназначенный для перемещения в окно, готовое его принять. </w:t>
+      </w:r>
+    </w:p>
+    <w:p>
+      <w:pPr>
+        <w:pStyle w:val="ad"/>
+      </w:pPr>
+      <w:r>
+        <w:lastRenderedPageBreak/>
+        <w:t xml:space="preserve">Следующим модулем, который будет реализован, является модуль графических сцен. Каждая графическая сцена должна реализовывать интерфейс сцены. Каждая сцена должна представлять из себя </w:t>
+      </w:r>
+      <w:proofErr w:type="spellStart"/>
+      <w:r>
+        <w:t>виджет</w:t>
+      </w:r>
+      <w:proofErr w:type="spellEnd"/>
+      <w:r>
+        <w:t xml:space="preserve">, в котором происходит рендеринг итогового изображения с последующим выводом на экран. Сама же сцена будет управляться </w:t>
+      </w:r>
+      <w:proofErr w:type="spellStart"/>
+      <w:r>
+        <w:t>виджетом</w:t>
+      </w:r>
+      <w:proofErr w:type="spellEnd"/>
+      <w:r>
+        <w:t xml:space="preserve">-контейнером, который будет отвечать за создание </w:t>
+      </w:r>
+      <w:proofErr w:type="spellStart"/>
+      <w:r>
+        <w:t>виджета</w:t>
+      </w:r>
+      <w:proofErr w:type="spellEnd"/>
+      <w:r>
+        <w:t xml:space="preserve"> целевой сцены, а также за управление этой сценой в рамках интерфейса. </w:t>
+      </w:r>
+      <w:r>
+        <w:t xml:space="preserve">Первым </w:t>
+      </w:r>
+      <w:proofErr w:type="spellStart"/>
+      <w:r>
+        <w:t>виджетом</w:t>
+      </w:r>
+      <w:proofErr w:type="spellEnd"/>
+      <w:r>
+        <w:t xml:space="preserve"> сцены будет </w:t>
+      </w:r>
+      <w:proofErr w:type="spellStart"/>
+      <w:r>
+        <w:t>виджет</w:t>
+      </w:r>
+      <w:proofErr w:type="spellEnd"/>
+      <w:r>
+        <w:t xml:space="preserve">, который для рендеринга изображения будет использовать </w:t>
+      </w:r>
+      <w:r>
+        <w:rPr>
+          <w:lang w:val="en-US"/>
+        </w:rPr>
+        <w:t>OpenGL</w:t>
+      </w:r>
+      <w:r>
+        <w:t xml:space="preserve"> </w:t>
+      </w:r>
+      <w:r>
+        <w:rPr>
+          <w:lang w:val="en-US"/>
+        </w:rPr>
+        <w:t>API</w:t>
+      </w:r>
+      <w:r>
+        <w:t>. Одно из решений, которое в него заложено – использование динамической последовательности вызова функций. Это достигается за счёт построения вектора из функторов, которые будут вызываться по порядку</w:t>
+      </w:r>
+      <w:r>
+        <w:t xml:space="preserve"> при каждом</w:t>
+      </w:r>
+      <w:r>
+        <w:t xml:space="preserve"> рендеринге изображения</w:t>
+      </w:r>
+      <w:r>
+        <w:t>.</w:t>
+      </w:r>
+      <w:r>
+        <w:t xml:space="preserve"> Набор функций выбирается в зависимости от конфигурации, которая будет установлена в данном </w:t>
+      </w:r>
+      <w:proofErr w:type="spellStart"/>
+      <w:r>
+        <w:t>виджите</w:t>
+      </w:r>
+      <w:proofErr w:type="spellEnd"/>
+      <w:r>
+        <w:t>.</w:t>
+      </w:r>
+    </w:p>
+    <w:p>
+      <w:pPr>
+        <w:pStyle w:val="ad"/>
+      </w:pPr>
+      <w:r>
+        <w:t xml:space="preserve">Компилятор – модуль, задача которого состоит в том, чтобы получить данные логики из графического редактора и преобразовать их в целевой исходный код шейдера. В рамках этой работы ограничением будет компиляция только </w:t>
+      </w:r>
+      <w:r>
+        <w:rPr>
+          <w:lang w:val="en-US"/>
+        </w:rPr>
+        <w:t>Fragment</w:t>
+      </w:r>
+      <w:r>
+        <w:t xml:space="preserve"> </w:t>
+      </w:r>
+      <w:proofErr w:type="spellStart"/>
+      <w:r>
+        <w:rPr>
+          <w:lang w:val="en-US"/>
+        </w:rPr>
+        <w:t>Shader</w:t>
+      </w:r>
+      <w:proofErr w:type="spellEnd"/>
+      <w:r>
+        <w:t xml:space="preserve"> для доступных целевых </w:t>
+      </w:r>
+      <w:r>
+        <w:rPr>
+          <w:lang w:val="en-US"/>
+        </w:rPr>
+        <w:t>API</w:t>
+      </w:r>
+      <w:r>
+        <w:t xml:space="preserve"> – </w:t>
+      </w:r>
+      <w:r>
+        <w:rPr>
+          <w:lang w:val="en-US"/>
+        </w:rPr>
+        <w:t>DirectX</w:t>
+      </w:r>
+      <w:r>
+        <w:t xml:space="preserve"> </w:t>
+      </w:r>
+      <w:r>
+        <w:t xml:space="preserve">и </w:t>
+      </w:r>
+      <w:r>
+        <w:rPr>
+          <w:lang w:val="en-US"/>
+        </w:rPr>
+        <w:t>OpenGL</w:t>
+      </w:r>
+      <w:r>
+        <w:t>.</w:t>
+      </w:r>
+    </w:p>
+    <w:p>
+      <w:pPr>
+        <w:pStyle w:val="ad"/>
+      </w:pPr>
+      <w:r>
+        <w:t xml:space="preserve">Далее идёт реализация </w:t>
+      </w:r>
+      <w:r>
+        <w:rPr>
+          <w:lang w:val="en-US"/>
+        </w:rPr>
+        <w:t>OGL</w:t>
+      </w:r>
+      <w:r>
+        <w:t xml:space="preserve"> </w:t>
+      </w:r>
+      <w:r>
+        <w:rPr>
+          <w:lang w:val="en-US"/>
+        </w:rPr>
+        <w:t>COMPILE</w:t>
+      </w:r>
+      <w:r>
+        <w:t xml:space="preserve"> </w:t>
+      </w:r>
+      <w:r>
+        <w:t>логики</w:t>
+      </w:r>
+    </w:p>
+    <w:p>
+      <w:pPr>
+        <w:pStyle w:val="2"/>
         <w:rPr>
           <w:lang w:val="ru-RU"/>
         </w:rPr>
       </w:pPr>
-      <w:bookmarkStart w:id="19" w:name="_Toc9347350"/>
+      <w:bookmarkStart w:id="19" w:name="_Toc9347349"/>
       <w:r>
         <w:rPr>
           <w:lang w:val="ru-RU"/>
         </w:rPr>
-        <w:lastRenderedPageBreak/>
-        <w:t>заключение</w:t>
+        <w:t>Тестирование программы</w:t>
       </w:r>
       <w:bookmarkEnd w:id="19"/>
     </w:p>
@@ -3633,7 +3608,7 @@
         <w:pStyle w:val="ad"/>
       </w:pPr>
       <w:r>
-        <w:t>Максимально подробная</w:t>
+        <w:t>Пока ещё нет тестирования</w:t>
       </w:r>
     </w:p>
     <w:p>
@@ -3643,25 +3618,50 @@
           <w:lang w:val="ru-RU"/>
         </w:rPr>
       </w:pPr>
-      <w:bookmarkStart w:id="20" w:name="_Toc9347351"/>
+      <w:bookmarkStart w:id="20" w:name="_Toc9347350"/>
       <w:r>
         <w:rPr>
           <w:lang w:val="ru-RU"/>
         </w:rPr>
         <w:lastRenderedPageBreak/>
-        <w:t>список использованых источников</w:t>
+        <w:t>заключение</w:t>
       </w:r>
       <w:bookmarkEnd w:id="20"/>
     </w:p>
     <w:p>
       <w:pPr>
         <w:pStyle w:val="ad"/>
+      </w:pPr>
+      <w:r>
+        <w:t>Максимально подробная</w:t>
+      </w:r>
+    </w:p>
+    <w:p>
+      <w:pPr>
+        <w:pStyle w:val="0"/>
+        <w:rPr>
+          <w:lang w:val="ru-RU"/>
+        </w:rPr>
+      </w:pPr>
+      <w:bookmarkStart w:id="21" w:name="_Toc9347351"/>
+      <w:r>
+        <w:rPr>
+          <w:lang w:val="ru-RU"/>
+        </w:rPr>
+        <w:lastRenderedPageBreak/>
+        <w:t>список использованых источников</w:t>
+      </w:r>
+      <w:bookmarkEnd w:id="21"/>
+    </w:p>
+    <w:p>
+      <w:pPr>
+        <w:pStyle w:val="ad"/>
         <w:ind w:left="851" w:firstLine="0"/>
       </w:pPr>
       <w:r>
         <w:t xml:space="preserve">Шейдеры - </w:t>
       </w:r>
-      <w:hyperlink r:id="rId11" w:history="1">
+      <w:hyperlink r:id="rId16" w:history="1">
         <w:r>
           <w:rPr>
             <w:rStyle w:val="aff4"/>
@@ -3674,11 +3674,11 @@
       <w:pPr>
         <w:pStyle w:val="ad"/>
       </w:pPr>
-      <w:bookmarkStart w:id="21" w:name="Растеризация"/>
+      <w:bookmarkStart w:id="22" w:name="Растеризация"/>
       <w:r>
         <w:t xml:space="preserve">Растеризация - </w:t>
       </w:r>
-      <w:hyperlink r:id="rId12" w:history="1">
+      <w:hyperlink r:id="rId17" w:history="1">
         <w:r>
           <w:rPr>
             <w:rStyle w:val="aff4"/>
@@ -3687,7 +3687,7 @@
         </w:r>
       </w:hyperlink>
     </w:p>
-    <w:bookmarkEnd w:id="21"/>
+    <w:bookmarkEnd w:id="22"/>
     <w:p>
       <w:pPr>
         <w:pStyle w:val="ad"/>
@@ -3700,7 +3700,7 @@
           <w:lang w:val="ru-RU"/>
         </w:rPr>
       </w:pPr>
-      <w:bookmarkStart w:id="22" w:name="_Toc9347352"/>
+      <w:bookmarkStart w:id="23" w:name="_Toc9347352"/>
       <w:r>
         <w:rPr>
           <w:lang w:val="ru-RU"/>
@@ -3708,7 +3708,7 @@
         <w:lastRenderedPageBreak/>
         <w:t>приложение А</w:t>
       </w:r>
-      <w:bookmarkEnd w:id="22"/>
+      <w:bookmarkEnd w:id="23"/>
     </w:p>
     <w:p>
       <w:pPr>
@@ -3791,7 +3791,7 @@
       <w:pPr>
         <w:pStyle w:val="ad"/>
         <w:sectPr>
-          <w:headerReference w:type="default" r:id="rId13"/>
+          <w:headerReference w:type="default" r:id="rId18"/>
           <w:pgSz w:w="11906" w:h="16838" w:code="9"/>
           <w:pgMar w:top="1134" w:right="680" w:bottom="1134" w:left="1418" w:header="709" w:footer="709" w:gutter="0"/>
           <w:pgNumType w:start="5"/>
@@ -3817,9 +3817,12 @@
           <w:lang w:val="ru-RU"/>
         </w:rPr>
       </w:pPr>
-      <w:bookmarkStart w:id="23" w:name="Шейдеры"/>
-      <w:bookmarkEnd w:id="23"/>
-      <w:r>
+      <w:bookmarkStart w:id="24" w:name="Шейдеры"/>
+      <w:bookmarkEnd w:id="24"/>
+      <w:r>
+        <w:rPr>
+          <w:lang w:val="ru-RU"/>
+        </w:rPr>
         <w:lastRenderedPageBreak/>
         <w:br w:type="page"/>
       </w:r>
@@ -3833,6 +3836,9 @@
         </w:rPr>
       </w:pPr>
       <w:r>
+        <w:rPr>
+          <w:lang w:val="ru-RU"/>
+        </w:rPr>
         <w:lastRenderedPageBreak/>
         <w:br w:type="page"/>
       </w:r>
@@ -3844,8 +3850,8 @@
       </w:pPr>
     </w:p>
     <w:sectPr>
-      <w:headerReference w:type="default" r:id="rId14"/>
-      <w:footerReference w:type="default" r:id="rId15"/>
+      <w:headerReference w:type="default" r:id="rId19"/>
+      <w:footerReference w:type="default" r:id="rId20"/>
       <w:pgSz w:w="11906" w:h="16838" w:code="9"/>
       <w:pgMar w:top="1134" w:right="680" w:bottom="1134" w:left="1418" w:header="709" w:footer="709" w:gutter="0"/>
       <w:pgNumType w:start="5"/>
@@ -3891,6 +3897,36 @@
 </w:ftr>
 </file>
 
+<file path=word/footer2.xml><?xml version="1.0" encoding="utf-8"?>
+<w:ftr xmlns:wpc="http://schemas.microsoft.com/office/word/2010/wordprocessingCanvas" xmlns:cx="http://schemas.microsoft.com/office/drawing/2014/chartex" xmlns:mc="http://schemas.openxmlformats.org/markup-compatibility/2006" xmlns:o="urn:schemas-microsoft-com:office:office" xmlns:r="http://schemas.openxmlformats.org/officeDocument/2006/relationships" xmlns:m="http://schemas.openxmlformats.org/officeDocument/2006/math" xmlns:v="urn:schemas-microsoft-com:vml" xmlns:wp14="http://schemas.microsoft.com/office/word/2010/wordprocessingDrawing" xmlns:wp="http://schemas.openxmlformats.org/drawingml/2006/wordprocessingDrawing" xmlns:w10="urn:schemas-microsoft-com:office:word" xmlns:w="http://schemas.openxmlformats.org/wordprocessingml/2006/main" xmlns:w14="http://schemas.microsoft.com/office/word/2010/wordml" xmlns:w15="http://schemas.microsoft.com/office/word/2012/wordml" xmlns:w16se="http://schemas.microsoft.com/office/word/2015/wordml/symex" xmlns:wpg="http://schemas.microsoft.com/office/word/2010/wordprocessingGroup" xmlns:wpi="http://schemas.microsoft.com/office/word/2010/wordprocessingInk" xmlns:wne="http://schemas.microsoft.com/office/word/2006/wordml" xmlns:wps="http://schemas.microsoft.com/office/word/2010/wordprocessingShape" mc:Ignorable="w14 w15 w16se wp14">
+  <w:p>
+    <w:pPr>
+      <w:pStyle w:val="aff1"/>
+    </w:pPr>
+  </w:p>
+</w:ftr>
+</file>
+
+<file path=word/footer3.xml><?xml version="1.0" encoding="utf-8"?>
+<w:ftr xmlns:wpc="http://schemas.microsoft.com/office/word/2010/wordprocessingCanvas" xmlns:cx="http://schemas.microsoft.com/office/drawing/2014/chartex" xmlns:mc="http://schemas.openxmlformats.org/markup-compatibility/2006" xmlns:o="urn:schemas-microsoft-com:office:office" xmlns:r="http://schemas.openxmlformats.org/officeDocument/2006/relationships" xmlns:m="http://schemas.openxmlformats.org/officeDocument/2006/math" xmlns:v="urn:schemas-microsoft-com:vml" xmlns:wp14="http://schemas.microsoft.com/office/word/2010/wordprocessingDrawing" xmlns:wp="http://schemas.openxmlformats.org/drawingml/2006/wordprocessingDrawing" xmlns:w10="urn:schemas-microsoft-com:office:word" xmlns:w="http://schemas.openxmlformats.org/wordprocessingml/2006/main" xmlns:w14="http://schemas.microsoft.com/office/word/2010/wordml" xmlns:w15="http://schemas.microsoft.com/office/word/2012/wordml" xmlns:w16se="http://schemas.microsoft.com/office/word/2015/wordml/symex" xmlns:wpg="http://schemas.microsoft.com/office/word/2010/wordprocessingGroup" xmlns:wpi="http://schemas.microsoft.com/office/word/2010/wordprocessingInk" xmlns:wne="http://schemas.microsoft.com/office/word/2006/wordml" xmlns:wps="http://schemas.microsoft.com/office/word/2010/wordprocessingShape" mc:Ignorable="w14 w15 w16se wp14">
+  <w:p>
+    <w:pPr>
+      <w:pStyle w:val="aff1"/>
+    </w:pPr>
+  </w:p>
+</w:ftr>
+</file>
+
+<file path=word/footer4.xml><?xml version="1.0" encoding="utf-8"?>
+<w:ftr xmlns:wpc="http://schemas.microsoft.com/office/word/2010/wordprocessingCanvas" xmlns:cx="http://schemas.microsoft.com/office/drawing/2014/chartex" xmlns:mc="http://schemas.openxmlformats.org/markup-compatibility/2006" xmlns:o="urn:schemas-microsoft-com:office:office" xmlns:r="http://schemas.openxmlformats.org/officeDocument/2006/relationships" xmlns:m="http://schemas.openxmlformats.org/officeDocument/2006/math" xmlns:v="urn:schemas-microsoft-com:vml" xmlns:wp14="http://schemas.microsoft.com/office/word/2010/wordprocessingDrawing" xmlns:wp="http://schemas.openxmlformats.org/drawingml/2006/wordprocessingDrawing" xmlns:w10="urn:schemas-microsoft-com:office:word" xmlns:w="http://schemas.openxmlformats.org/wordprocessingml/2006/main" xmlns:w14="http://schemas.microsoft.com/office/word/2010/wordml" xmlns:w15="http://schemas.microsoft.com/office/word/2012/wordml" xmlns:w16se="http://schemas.microsoft.com/office/word/2015/wordml/symex" xmlns:wpg="http://schemas.microsoft.com/office/word/2010/wordprocessingGroup" xmlns:wpi="http://schemas.microsoft.com/office/word/2010/wordprocessingInk" xmlns:wne="http://schemas.microsoft.com/office/word/2006/wordml" xmlns:wps="http://schemas.microsoft.com/office/word/2010/wordprocessingShape" mc:Ignorable="w14 w15 w16se wp14">
+  <w:p>
+    <w:pPr>
+      <w:pStyle w:val="aff1"/>
+    </w:pPr>
+  </w:p>
+</w:ftr>
+</file>
+
 <file path=word/footnotes.xml><?xml version="1.0" encoding="utf-8"?>
 <w:footnotes xmlns:wpc="http://schemas.microsoft.com/office/word/2010/wordprocessingCanvas" xmlns:cx="http://schemas.microsoft.com/office/drawing/2014/chartex" xmlns:mc="http://schemas.openxmlformats.org/markup-compatibility/2006" xmlns:o="urn:schemas-microsoft-com:office:office" xmlns:r="http://schemas.openxmlformats.org/officeDocument/2006/relationships" xmlns:m="http://schemas.openxmlformats.org/officeDocument/2006/math" xmlns:v="urn:schemas-microsoft-com:vml" xmlns:wp14="http://schemas.microsoft.com/office/word/2010/wordprocessingDrawing" xmlns:wp="http://schemas.openxmlformats.org/drawingml/2006/wordprocessingDrawing" xmlns:w10="urn:schemas-microsoft-com:office:word" xmlns:w="http://schemas.openxmlformats.org/wordprocessingml/2006/main" xmlns:w14="http://schemas.microsoft.com/office/word/2010/wordml" xmlns:w15="http://schemas.microsoft.com/office/word/2012/wordml" xmlns:w16se="http://schemas.microsoft.com/office/word/2015/wordml/symex" xmlns:wpg="http://schemas.microsoft.com/office/word/2010/wordprocessingGroup" xmlns:wpi="http://schemas.microsoft.com/office/word/2010/wordprocessingInk" xmlns:wne="http://schemas.microsoft.com/office/word/2006/wordml" xmlns:wps="http://schemas.microsoft.com/office/word/2010/wordprocessingShape" mc:Ignorable="w14 w15 w16se wp14">
   <w:footnote w:type="separator" w:id="-1">
@@ -3917,6 +3953,16 @@
 </file>
 
 <file path=word/header1.xml><?xml version="1.0" encoding="utf-8"?>
+<w:hdr xmlns:wpc="http://schemas.microsoft.com/office/word/2010/wordprocessingCanvas" xmlns:cx="http://schemas.microsoft.com/office/drawing/2014/chartex" xmlns:mc="http://schemas.openxmlformats.org/markup-compatibility/2006" xmlns:o="urn:schemas-microsoft-com:office:office" xmlns:r="http://schemas.openxmlformats.org/officeDocument/2006/relationships" xmlns:m="http://schemas.openxmlformats.org/officeDocument/2006/math" xmlns:v="urn:schemas-microsoft-com:vml" xmlns:wp14="http://schemas.microsoft.com/office/word/2010/wordprocessingDrawing" xmlns:wp="http://schemas.openxmlformats.org/drawingml/2006/wordprocessingDrawing" xmlns:w10="urn:schemas-microsoft-com:office:word" xmlns:w="http://schemas.openxmlformats.org/wordprocessingml/2006/main" xmlns:w14="http://schemas.microsoft.com/office/word/2010/wordml" xmlns:w15="http://schemas.microsoft.com/office/word/2012/wordml" xmlns:w16se="http://schemas.microsoft.com/office/word/2015/wordml/symex" xmlns:wpg="http://schemas.microsoft.com/office/word/2010/wordprocessingGroup" xmlns:wpi="http://schemas.microsoft.com/office/word/2010/wordprocessingInk" xmlns:wne="http://schemas.microsoft.com/office/word/2006/wordml" xmlns:wps="http://schemas.microsoft.com/office/word/2010/wordprocessingShape" mc:Ignorable="w14 w15 w16se wp14">
+  <w:p>
+    <w:pPr>
+      <w:pStyle w:val="aff"/>
+    </w:pPr>
+  </w:p>
+</w:hdr>
+</file>
+
+<file path=word/header2.xml><?xml version="1.0" encoding="utf-8"?>
 <w:hdr xmlns:wpc="http://schemas.microsoft.com/office/word/2010/wordprocessingCanvas" xmlns:cx="http://schemas.microsoft.com/office/drawing/2014/chartex" xmlns:mc="http://schemas.openxmlformats.org/markup-compatibility/2006" xmlns:o="urn:schemas-microsoft-com:office:office" xmlns:r="http://schemas.openxmlformats.org/officeDocument/2006/relationships" xmlns:m="http://schemas.openxmlformats.org/officeDocument/2006/math" xmlns:v="urn:schemas-microsoft-com:vml" xmlns:wp14="http://schemas.microsoft.com/office/word/2010/wordprocessingDrawing" xmlns:wp="http://schemas.openxmlformats.org/drawingml/2006/wordprocessingDrawing" xmlns:w10="urn:schemas-microsoft-com:office:word" xmlns:w="http://schemas.openxmlformats.org/wordprocessingml/2006/main" xmlns:w14="http://schemas.microsoft.com/office/word/2010/wordml" xmlns:w15="http://schemas.microsoft.com/office/word/2012/wordml" xmlns:w16se="http://schemas.microsoft.com/office/word/2015/wordml/symex" xmlns:wpg="http://schemas.microsoft.com/office/word/2010/wordprocessingGroup" xmlns:wpi="http://schemas.microsoft.com/office/word/2010/wordprocessingInk" xmlns:wne="http://schemas.microsoft.com/office/word/2006/wordml" xmlns:wps="http://schemas.microsoft.com/office/word/2010/wordprocessingShape" mc:Ignorable="w14 w15 w16se wp14">
   <w:p>
     <w:pPr>
@@ -3930,7 +3976,7 @@
       <mc:AlternateContent>
         <mc:Choice Requires="wpg">
           <w:drawing>
-            <wp:anchor distT="0" distB="0" distL="114300" distR="114300" simplePos="0" relativeHeight="251662336" behindDoc="0" locked="1" layoutInCell="1" allowOverlap="1" wp14:anchorId="7E2A03F7" wp14:editId="2CE7116B">
+            <wp:anchor distT="0" distB="0" distL="114300" distR="114300" simplePos="0" relativeHeight="251662336" behindDoc="0" locked="1" layoutInCell="1" allowOverlap="1" wp14:anchorId="6E5584C5" wp14:editId="61D377D2">
               <wp:simplePos x="0" y="0"/>
               <wp:positionH relativeFrom="page">
                 <wp:posOffset>742950</wp:posOffset>
@@ -5644,7 +5690,44 @@
                         </wps:spPr>
                         <wps:txbx>
                           <w:txbxContent>
-                            <w:p/>
+                            <w:p>
+                              <w:pPr>
+                                <w:rPr>
+                                  <w:sz w:val="17"/>
+                                  <w:szCs w:val="17"/>
+                                  <w:lang w:val="ru-RU"/>
+                                </w:rPr>
+                              </w:pPr>
+                              <w:proofErr w:type="spellStart"/>
+                              <w:r>
+                                <w:rPr>
+                                  <w:i/>
+                                  <w:sz w:val="17"/>
+                                  <w:szCs w:val="17"/>
+                                  <w:lang w:val="ru-RU"/>
+                                </w:rPr>
+                                <w:t>Дровосекова</w:t>
+                              </w:r>
+                              <w:proofErr w:type="spellEnd"/>
+                              <w:r>
+                                <w:rPr>
+                                  <w:i/>
+                                  <w:sz w:val="17"/>
+                                  <w:szCs w:val="17"/>
+                                  <w:lang w:val="ru-RU"/>
+                                </w:rPr>
+                                <w:t xml:space="preserve"> Т.Н</w:t>
+                              </w:r>
+                              <w:r>
+                                <w:rPr>
+                                  <w:i/>
+                                  <w:sz w:val="17"/>
+                                  <w:szCs w:val="17"/>
+                                  <w:lang w:val="ru-RU"/>
+                                </w:rPr>
+                                <w:t>.</w:t>
+                              </w:r>
+                            </w:p>
                           </w:txbxContent>
                         </wps:txbx>
                         <wps:bodyPr rot="0" vert="horz" wrap="square" lIns="12700" tIns="12700" rIns="12700" bIns="12700" anchor="t" anchorCtr="0" upright="1">
@@ -5790,14 +5873,28 @@
                                 <w:rPr>
                                   <w:rFonts w:ascii="Times New Roman" w:hAnsi="Times New Roman"/>
                                   <w:sz w:val="18"/>
+                                  <w:szCs w:val="18"/>
                                 </w:rPr>
                               </w:pPr>
+                              <w:proofErr w:type="spellStart"/>
                               <w:r>
                                 <w:rPr>
-                                  <w:rFonts w:ascii="Times New Roman" w:hAnsi="Times New Roman"/>
+                                  <w:rFonts w:asciiTheme="minorHAnsi" w:eastAsiaTheme="minorEastAsia" w:hAnsiTheme="minorHAnsi" w:cstheme="minorBidi"/>
                                   <w:sz w:val="18"/>
+                                  <w:szCs w:val="18"/>
+                                  <w:lang w:val="ru-RU" w:eastAsia="en-US"/>
                                 </w:rPr>
-                                <w:t>.</w:t>
+                                <w:t>Забелендик</w:t>
+                              </w:r>
+                              <w:proofErr w:type="spellEnd"/>
+                              <w:r>
+                                <w:rPr>
+                                  <w:rFonts w:asciiTheme="minorHAnsi" w:eastAsiaTheme="minorEastAsia" w:hAnsiTheme="minorHAnsi" w:cstheme="minorBidi"/>
+                                  <w:sz w:val="18"/>
+                                  <w:szCs w:val="18"/>
+                                  <w:lang w:val="ru-RU" w:eastAsia="en-US"/>
+                                </w:rPr>
+                                <w:t xml:space="preserve"> О.Н.</w:t>
                               </w:r>
                             </w:p>
                           </w:txbxContent>
@@ -5948,7 +6045,24 @@
                         </wps:spPr>
                         <wps:txbx>
                           <w:txbxContent>
-                            <w:p/>
+                            <w:p>
+                              <w:pPr>
+                                <w:rPr>
+                                  <w:lang w:val="ru-RU"/>
+                                </w:rPr>
+                              </w:pPr>
+                              <w:r>
+                                <w:rPr>
+                                  <w:i/>
+                                  <w:sz w:val="17"/>
+                                  <w:szCs w:val="17"/>
+                                  <w:lang w:val="ru-RU"/>
+                                </w:rPr>
+                                <w:t>Петрович О.Н.</w:t>
+                              </w:r>
+                              <w:bookmarkStart w:id="2" w:name="_GoBack"/>
+                              <w:bookmarkEnd w:id="2"/>
+                            </w:p>
                           </w:txbxContent>
                         </wps:txbx>
                         <wps:bodyPr rot="0" vert="horz" wrap="square" lIns="12700" tIns="12700" rIns="12700" bIns="12700" anchor="t" anchorCtr="0" upright="1">
@@ -6054,15 +6168,8 @@
                             <w:r>
                               <w:rPr>
                                 <w:i/>
-                                <w:sz w:val="24"/>
-                                <w:szCs w:val="24"/>
-                                <w:lang w:val="ru-RU"/>
-                              </w:rPr>
-                              <w:t>«</w:t>
-                            </w:r>
-                            <w:r>
-                              <w:rPr>
-                                <w:i/>
+                                <w:sz w:val="20"/>
+                                <w:szCs w:val="20"/>
                                 <w:lang w:val="ru-RU"/>
                               </w:rPr>
                               <w:t xml:space="preserve">Графическое приложение для разработки </w:t>
@@ -6071,6 +6178,8 @@
                             <w:r>
                               <w:rPr>
                                 <w:i/>
+                                <w:sz w:val="20"/>
+                                <w:szCs w:val="20"/>
                                 <w:lang w:val="ru-RU"/>
                               </w:rPr>
                               <w:t>шейдерных</w:t>
@@ -6079,6 +6188,8 @@
                             <w:r>
                               <w:rPr>
                                 <w:i/>
+                                <w:sz w:val="20"/>
+                                <w:szCs w:val="20"/>
                                 <w:lang w:val="ru-RU"/>
                               </w:rPr>
                               <w:t xml:space="preserve"> программ с использованием визуального программирования</w:t>
@@ -6086,11 +6197,12 @@
                             <w:r>
                               <w:rPr>
                                 <w:i/>
-                                <w:sz w:val="24"/>
-                                <w:szCs w:val="24"/>
+                                <w:sz w:val="20"/>
+                                <w:szCs w:val="20"/>
                                 <w:lang w:val="ru-RU"/>
                               </w:rPr>
-                              <w:t>»</w:t>
+                              <w:br/>
+                              <w:t>(пояснительная записка)</w:t>
                             </w:r>
                           </w:p>
                           <w:p>
@@ -6620,6 +6732,14 @@
                                 <w:sz w:val="24"/>
                                 <w:lang w:val="ru-RU"/>
                               </w:rPr>
+                              <w:t>УО «</w:t>
+                            </w:r>
+                            <w:r>
+                              <w:rPr>
+                                <w:rFonts w:ascii="Times New Roman" w:hAnsi="Times New Roman"/>
+                                <w:sz w:val="24"/>
+                                <w:lang w:val="ru-RU"/>
+                              </w:rPr>
                               <w:t>П</w:t>
                             </w:r>
                             <w:r>
@@ -6634,9 +6754,17 @@
                               <w:rPr>
                                 <w:rFonts w:ascii="Times New Roman" w:hAnsi="Times New Roman"/>
                                 <w:sz w:val="24"/>
+                                <w:lang w:val="ru-RU"/>
+                              </w:rPr>
+                              <w:t>» гр.</w:t>
+                            </w:r>
+                            <w:r>
+                              <w:rPr>
+                                <w:rFonts w:ascii="Times New Roman" w:hAnsi="Times New Roman"/>
+                                <w:sz w:val="24"/>
                                 <w:lang w:val="en-US"/>
                               </w:rPr>
-                              <w:t xml:space="preserve">, </w:t>
+                              <w:t xml:space="preserve"> </w:t>
                             </w:r>
                             <w:r>
                               <w:rPr>
@@ -6667,7 +6795,7 @@
         </mc:Choice>
         <mc:Fallback>
           <w:pict>
-            <v:group w14:anchorId="7E2A03F7" id="Группа 43" o:spid="_x0000_s1026" style="position:absolute;margin-left:58.5pt;margin-top:21pt;width:518.8pt;height:802.3pt;z-index:251662336;mso-position-horizontal-relative:page;mso-position-vertical-relative:page" coordsize="20000,20000" o:gfxdata="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">
+            <v:group w14:anchorId="6E5584C5" id="Группа 43" o:spid="_x0000_s1026" style="position:absolute;margin-left:58.5pt;margin-top:21pt;width:518.8pt;height:802.3pt;z-index:251662336;mso-position-horizontal-relative:page;mso-position-vertical-relative:page" coordsize="20000,20000" o:gfxdata="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">
               <v:rect id="Rectangle 92" o:spid="_x0000_s1027" style="position:absolute;width:20000;height:20000;visibility:visible;mso-wrap-style:square;v-text-anchor:top" o:gfxdata="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" filled="f" strokeweight="2pt"/>
               <v:line id="Line 93" o:spid="_x0000_s1028" style="position:absolute;visibility:visible;mso-wrap-style:square" from="993,17183" to="995,18221" o:connectortype="straight" o:gfxdata="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" strokeweight="2pt"/>
               <v:line id="Line 94" o:spid="_x0000_s1029" style="position:absolute;visibility:visible;mso-wrap-style:square" from="10,17173" to="19977,17174" o:connectortype="straight" o:gfxdata="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" strokeweight="2pt"/>
@@ -7099,7 +7227,44 @@
                 <v:rect id="Rectangle 123" o:spid="_x0000_s1058" style="position:absolute;left:9281;width:10718;height:20000;visibility:visible;mso-wrap-style:square;v-text-anchor:top" o:gfxdata="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" filled="f" stroked="f" strokeweight=".25pt">
                   <v:textbox inset="1pt,1pt,1pt,1pt">
                     <w:txbxContent>
-                      <w:p/>
+                      <w:p>
+                        <w:pPr>
+                          <w:rPr>
+                            <w:sz w:val="17"/>
+                            <w:szCs w:val="17"/>
+                            <w:lang w:val="ru-RU"/>
+                          </w:rPr>
+                        </w:pPr>
+                        <w:proofErr w:type="spellStart"/>
+                        <w:r>
+                          <w:rPr>
+                            <w:i/>
+                            <w:sz w:val="17"/>
+                            <w:szCs w:val="17"/>
+                            <w:lang w:val="ru-RU"/>
+                          </w:rPr>
+                          <w:t>Дровосекова</w:t>
+                        </w:r>
+                        <w:proofErr w:type="spellEnd"/>
+                        <w:r>
+                          <w:rPr>
+                            <w:i/>
+                            <w:sz w:val="17"/>
+                            <w:szCs w:val="17"/>
+                            <w:lang w:val="ru-RU"/>
+                          </w:rPr>
+                          <w:t xml:space="preserve"> Т.Н</w:t>
+                        </w:r>
+                        <w:r>
+                          <w:rPr>
+                            <w:i/>
+                            <w:sz w:val="17"/>
+                            <w:szCs w:val="17"/>
+                            <w:lang w:val="ru-RU"/>
+                          </w:rPr>
+                          <w:t>.</w:t>
+                        </w:r>
+                      </w:p>
                     </w:txbxContent>
                   </v:textbox>
                 </v:rect>
@@ -7143,14 +7308,28 @@
                           <w:rPr>
                             <w:rFonts w:ascii="Times New Roman" w:hAnsi="Times New Roman"/>
                             <w:sz w:val="18"/>
+                            <w:szCs w:val="18"/>
                           </w:rPr>
                         </w:pPr>
+                        <w:proofErr w:type="spellStart"/>
                         <w:r>
                           <w:rPr>
-                            <w:rFonts w:ascii="Times New Roman" w:hAnsi="Times New Roman"/>
+                            <w:rFonts w:asciiTheme="minorHAnsi" w:eastAsiaTheme="minorEastAsia" w:hAnsiTheme="minorHAnsi" w:cstheme="minorBidi"/>
                             <w:sz w:val="18"/>
+                            <w:szCs w:val="18"/>
+                            <w:lang w:val="ru-RU" w:eastAsia="en-US"/>
                           </w:rPr>
-                          <w:t>.</w:t>
+                          <w:t>Забелендик</w:t>
+                        </w:r>
+                        <w:proofErr w:type="spellEnd"/>
+                        <w:r>
+                          <w:rPr>
+                            <w:rFonts w:asciiTheme="minorHAnsi" w:eastAsiaTheme="minorEastAsia" w:hAnsiTheme="minorHAnsi" w:cstheme="minorBidi"/>
+                            <w:sz w:val="18"/>
+                            <w:szCs w:val="18"/>
+                            <w:lang w:val="ru-RU" w:eastAsia="en-US"/>
+                          </w:rPr>
+                          <w:t xml:space="preserve"> О.Н.</w:t>
                         </w:r>
                       </w:p>
                     </w:txbxContent>
@@ -7199,7 +7378,24 @@
                 <v:rect id="Rectangle 129" o:spid="_x0000_s1064" style="position:absolute;left:9281;width:10718;height:20000;visibility:visible;mso-wrap-style:square;v-text-anchor:top" o:gfxdata="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" filled="f" stroked="f" strokeweight=".25pt">
                   <v:textbox inset="1pt,1pt,1pt,1pt">
                     <w:txbxContent>
-                      <w:p/>
+                      <w:p>
+                        <w:pPr>
+                          <w:rPr>
+                            <w:lang w:val="ru-RU"/>
+                          </w:rPr>
+                        </w:pPr>
+                        <w:r>
+                          <w:rPr>
+                            <w:i/>
+                            <w:sz w:val="17"/>
+                            <w:szCs w:val="17"/>
+                            <w:lang w:val="ru-RU"/>
+                          </w:rPr>
+                          <w:t>Петрович О.Н.</w:t>
+                        </w:r>
+                        <w:bookmarkStart w:id="3" w:name="_GoBack"/>
+                        <w:bookmarkEnd w:id="3"/>
+                      </w:p>
                     </w:txbxContent>
                   </v:textbox>
                 </v:rect>
@@ -7221,15 +7417,8 @@
                       <w:r>
                         <w:rPr>
                           <w:i/>
-                          <w:sz w:val="24"/>
-                          <w:szCs w:val="24"/>
-                          <w:lang w:val="ru-RU"/>
-                        </w:rPr>
-                        <w:t>«</w:t>
-                      </w:r>
-                      <w:r>
-                        <w:rPr>
-                          <w:i/>
+                          <w:sz w:val="20"/>
+                          <w:szCs w:val="20"/>
                           <w:lang w:val="ru-RU"/>
                         </w:rPr>
                         <w:t xml:space="preserve">Графическое приложение для разработки </w:t>
@@ -7238,6 +7427,8 @@
                       <w:r>
                         <w:rPr>
                           <w:i/>
+                          <w:sz w:val="20"/>
+                          <w:szCs w:val="20"/>
                           <w:lang w:val="ru-RU"/>
                         </w:rPr>
                         <w:t>шейдерных</w:t>
@@ -7246,6 +7437,8 @@
                       <w:r>
                         <w:rPr>
                           <w:i/>
+                          <w:sz w:val="20"/>
+                          <w:szCs w:val="20"/>
                           <w:lang w:val="ru-RU"/>
                         </w:rPr>
                         <w:t xml:space="preserve"> программ с использованием визуального программирования</w:t>
@@ -7253,11 +7446,12 @@
                       <w:r>
                         <w:rPr>
                           <w:i/>
-                          <w:sz w:val="24"/>
-                          <w:szCs w:val="24"/>
+                          <w:sz w:val="20"/>
+                          <w:szCs w:val="20"/>
                           <w:lang w:val="ru-RU"/>
                         </w:rPr>
-                        <w:t>»</w:t>
+                        <w:br/>
+                        <w:t>(пояснительная записка)</w:t>
                       </w:r>
                     </w:p>
                     <w:p>
@@ -7412,6 +7606,14 @@
                           <w:sz w:val="24"/>
                           <w:lang w:val="ru-RU"/>
                         </w:rPr>
+                        <w:t>УО «</w:t>
+                      </w:r>
+                      <w:r>
+                        <w:rPr>
+                          <w:rFonts w:ascii="Times New Roman" w:hAnsi="Times New Roman"/>
+                          <w:sz w:val="24"/>
+                          <w:lang w:val="ru-RU"/>
+                        </w:rPr>
                         <w:t>П</w:t>
                       </w:r>
                       <w:r>
@@ -7426,9 +7628,17 @@
                         <w:rPr>
                           <w:rFonts w:ascii="Times New Roman" w:hAnsi="Times New Roman"/>
                           <w:sz w:val="24"/>
+                          <w:lang w:val="ru-RU"/>
+                        </w:rPr>
+                        <w:t>» гр.</w:t>
+                      </w:r>
+                      <w:r>
+                        <w:rPr>
+                          <w:rFonts w:ascii="Times New Roman" w:hAnsi="Times New Roman"/>
+                          <w:sz w:val="24"/>
                           <w:lang w:val="en-US"/>
                         </w:rPr>
-                        <w:t xml:space="preserve">, </w:t>
+                        <w:t xml:space="preserve"> </w:t>
                       </w:r>
                       <w:r>
                         <w:rPr>
@@ -7453,7 +7663,17 @@
 </w:hdr>
 </file>
 
-<file path=word/header2.xml><?xml version="1.0" encoding="utf-8"?>
+<file path=word/header3.xml><?xml version="1.0" encoding="utf-8"?>
+<w:hdr xmlns:wpc="http://schemas.microsoft.com/office/word/2010/wordprocessingCanvas" xmlns:cx="http://schemas.microsoft.com/office/drawing/2014/chartex" xmlns:mc="http://schemas.openxmlformats.org/markup-compatibility/2006" xmlns:o="urn:schemas-microsoft-com:office:office" xmlns:r="http://schemas.openxmlformats.org/officeDocument/2006/relationships" xmlns:m="http://schemas.openxmlformats.org/officeDocument/2006/math" xmlns:v="urn:schemas-microsoft-com:vml" xmlns:wp14="http://schemas.microsoft.com/office/word/2010/wordprocessingDrawing" xmlns:wp="http://schemas.openxmlformats.org/drawingml/2006/wordprocessingDrawing" xmlns:w10="urn:schemas-microsoft-com:office:word" xmlns:w="http://schemas.openxmlformats.org/wordprocessingml/2006/main" xmlns:w14="http://schemas.microsoft.com/office/word/2010/wordml" xmlns:w15="http://schemas.microsoft.com/office/word/2012/wordml" xmlns:w16se="http://schemas.microsoft.com/office/word/2015/wordml/symex" xmlns:wpg="http://schemas.microsoft.com/office/word/2010/wordprocessingGroup" xmlns:wpi="http://schemas.microsoft.com/office/word/2010/wordprocessingInk" xmlns:wne="http://schemas.microsoft.com/office/word/2006/wordml" xmlns:wps="http://schemas.microsoft.com/office/word/2010/wordprocessingShape" mc:Ignorable="w14 w15 w16se wp14">
+  <w:p>
+    <w:pPr>
+      <w:pStyle w:val="aff"/>
+    </w:pPr>
+  </w:p>
+</w:hdr>
+</file>
+
+<file path=word/header4.xml><?xml version="1.0" encoding="utf-8"?>
 <w:hdr xmlns:wpc="http://schemas.microsoft.com/office/word/2010/wordprocessingCanvas" xmlns:cx="http://schemas.microsoft.com/office/drawing/2014/chartex" xmlns:mc="http://schemas.openxmlformats.org/markup-compatibility/2006" xmlns:o="urn:schemas-microsoft-com:office:office" xmlns:r="http://schemas.openxmlformats.org/officeDocument/2006/relationships" xmlns:m="http://schemas.openxmlformats.org/officeDocument/2006/math" xmlns:v="urn:schemas-microsoft-com:vml" xmlns:wp14="http://schemas.microsoft.com/office/word/2010/wordprocessingDrawing" xmlns:wp="http://schemas.openxmlformats.org/drawingml/2006/wordprocessingDrawing" xmlns:w10="urn:schemas-microsoft-com:office:word" xmlns:w="http://schemas.openxmlformats.org/wordprocessingml/2006/main" xmlns:w14="http://schemas.microsoft.com/office/word/2010/wordml" xmlns:w15="http://schemas.microsoft.com/office/word/2012/wordml" xmlns:w16se="http://schemas.microsoft.com/office/word/2015/wordml/symex" xmlns:wpg="http://schemas.microsoft.com/office/word/2010/wordprocessingGroup" xmlns:wpi="http://schemas.microsoft.com/office/word/2010/wordprocessingInk" xmlns:wne="http://schemas.microsoft.com/office/word/2006/wordml" xmlns:wps="http://schemas.microsoft.com/office/word/2010/wordprocessingShape" mc:Ignorable="w14 w15 w16se wp14">
   <w:p>
     <w:pPr>
@@ -8323,7 +8543,7 @@
                                 <w:sz w:val="18"/>
                                 <w:szCs w:val="18"/>
                               </w:rPr>
-                              <w:t>17</w:t>
+                              <w:t>8</w:t>
                             </w:r>
                             <w:r>
                               <w:rPr>
@@ -8643,7 +8863,7 @@
                           <w:sz w:val="18"/>
                           <w:szCs w:val="18"/>
                         </w:rPr>
-                        <w:t>17</w:t>
+                        <w:t>8</w:t>
                       </w:r>
                       <w:r>
                         <w:rPr>
@@ -8705,7 +8925,7 @@
 </w:hdr>
 </file>
 
-<file path=word/header3.xml><?xml version="1.0" encoding="utf-8"?>
+<file path=word/header5.xml><?xml version="1.0" encoding="utf-8"?>
 <w:hdr xmlns:wpc="http://schemas.microsoft.com/office/word/2010/wordprocessingCanvas" xmlns:cx="http://schemas.microsoft.com/office/drawing/2014/chartex" xmlns:mc="http://schemas.openxmlformats.org/markup-compatibility/2006" xmlns:o="urn:schemas-microsoft-com:office:office" xmlns:r="http://schemas.openxmlformats.org/officeDocument/2006/relationships" xmlns:m="http://schemas.openxmlformats.org/officeDocument/2006/math" xmlns:v="urn:schemas-microsoft-com:vml" xmlns:wp14="http://schemas.microsoft.com/office/word/2010/wordprocessingDrawing" xmlns:wp="http://schemas.openxmlformats.org/drawingml/2006/wordprocessingDrawing" xmlns:w10="urn:schemas-microsoft-com:office:word" xmlns:w="http://schemas.openxmlformats.org/wordprocessingml/2006/main" xmlns:w14="http://schemas.microsoft.com/office/word/2010/wordml" xmlns:w15="http://schemas.microsoft.com/office/word/2012/wordml" xmlns:w16se="http://schemas.microsoft.com/office/word/2015/wordml/symex" xmlns:wpg="http://schemas.microsoft.com/office/word/2010/wordprocessingGroup" xmlns:wpi="http://schemas.microsoft.com/office/word/2010/wordprocessingInk" xmlns:wne="http://schemas.microsoft.com/office/word/2006/wordml" xmlns:wps="http://schemas.microsoft.com/office/word/2010/wordprocessingShape" mc:Ignorable="w14 w15 w16se wp14">
   <w:p>
     <w:pPr>
@@ -11798,7 +12018,7 @@
 </file>
 
 <file path=customXml/itemProps1.xml><?xml version="1.0" encoding="utf-8"?>
-<ds:datastoreItem xmlns:ds="http://schemas.openxmlformats.org/officeDocument/2006/customXml" ds:itemID="{86A89586-7EAB-4905-9503-0341C8823E0F}">
+<ds:datastoreItem xmlns:ds="http://schemas.openxmlformats.org/officeDocument/2006/customXml" ds:itemID="{F7F3E4E7-A9E0-4992-A7A3-84FE1C34597F}">
   <ds:schemaRefs>
     <ds:schemaRef ds:uri="http://schemas.openxmlformats.org/officeDocument/2006/bibliography"/>
   </ds:schemaRefs>

</xml_diff>